<commit_message>
adds new fetcher for orgs
</commit_message>
<xml_diff>
--- a/sna_dok.docx
+++ b/sna_dok.docx
@@ -76,7 +76,7 @@
           <w:noProof/>
           <w:lang w:val="de-CH"/>
         </w:rPr>
-        <w:t>7. November 2016</w:t>
+        <w:t>21. November 2016</w:t>
       </w:r>
       <w:r>
         <w:rPr>
@@ -234,29 +234,41 @@
           <w:lang w:val="de-CH"/>
         </w:rPr>
         <w:t xml:space="preserve"> einander folgen, da die Interessen gleichartig sind.</w:t>
+      </w:r>
+    </w:p>
+    <w:p>
+      <w:pPr>
+        <w:rPr>
+          <w:lang w:val="de-CH"/>
+        </w:rPr>
+      </w:pPr>
+    </w:p>
+    <w:p>
+      <w:pPr>
+        <w:pStyle w:val="Heading1"/>
+        <w:rPr>
+          <w:lang w:val="de-CH"/>
+        </w:rPr>
+      </w:pPr>
+      <w:r>
+        <w:rPr>
+          <w:lang w:val="de-CH"/>
+        </w:rPr>
+        <w:t>Fetcher</w:t>
+      </w:r>
+      <w:r>
+        <w:rPr>
+          <w:lang w:val="de-CH"/>
+        </w:rPr>
+        <w:t xml:space="preserve"> (Gery</w:t>
       </w:r>
       <w:bookmarkStart w:id="0" w:name="_GoBack"/>
       <w:bookmarkEnd w:id="0"/>
-    </w:p>
-    <w:p>
-      <w:pPr>
-        <w:rPr>
-          <w:lang w:val="de-CH"/>
-        </w:rPr>
-      </w:pPr>
-    </w:p>
-    <w:p>
-      <w:pPr>
-        <w:pStyle w:val="Heading1"/>
-        <w:rPr>
-          <w:lang w:val="de-CH"/>
-        </w:rPr>
-      </w:pPr>
-      <w:r>
-        <w:rPr>
-          <w:lang w:val="de-CH"/>
-        </w:rPr>
-        <w:t>Fetcher</w:t>
+      <w:r>
+        <w:rPr>
+          <w:lang w:val="de-CH"/>
+        </w:rPr>
+        <w:t>)</w:t>
       </w:r>
     </w:p>
     <w:p>
@@ -2323,7 +2335,7 @@
 </file>
 
 <file path=customXml/itemProps1.xml><?xml version="1.0" encoding="utf-8"?>
-<ds:datastoreItem xmlns:ds="http://schemas.openxmlformats.org/officeDocument/2006/customXml" ds:itemID="{3AC26604-FB8F-1642-A709-16C7DD79E0CA}">
+<ds:datastoreItem xmlns:ds="http://schemas.openxmlformats.org/officeDocument/2006/customXml" ds:itemID="{99E79700-65B9-D34C-A3D3-1377F285A180}">
   <ds:schemaRefs>
     <ds:schemaRef ds:uri="http://schemas.openxmlformats.org/officeDocument/2006/bibliography"/>
   </ds:schemaRefs>

</xml_diff>